<commit_message>
Update to System Doc
Updated System Doc - ToC
</commit_message>
<xml_diff>
--- a/Planning/System WriteUp - BeSmoke.docx
+++ b/Planning/System WriteUp - BeSmoke.docx
@@ -617,10 +617,644 @@
     <w:p>
       <w:pPr>
         <w:contextualSpacing w:val="0"/>
-        <w:rPr>
-          <w:rFonts w:ascii="Times New Roman" w:cs="Times New Roman" w:eastAsia="Times New Roman" w:hAnsi="Times New Roman"/>
-          <w:sz w:val="24"/>
-          <w:szCs w:val="24"/>
+        <w:jc w:val="center"/>
+        <w:rPr>
+          <w:rFonts w:ascii="Times New Roman" w:cs="Times New Roman" w:eastAsia="Times New Roman" w:hAnsi="Times New Roman"/>
+          <w:b w:val="1"/>
+          <w:sz w:val="36"/>
+          <w:szCs w:val="36"/>
+        </w:rPr>
+      </w:pPr>
+      <w:r>
+        <w:rPr>
+          <w:rFonts w:ascii="Times New Roman" w:cs="Times New Roman" w:eastAsia="Times New Roman" w:hAnsi="Times New Roman"/>
+          <w:b w:val="1"/>
+          <w:sz w:val="36"/>
+          <w:szCs w:val="36"/>
+          <w:rtl w:val="0"/>
+        </w:rPr>
+        <w:t xml:space="preserve">Table of Contents</w:t>
+      </w:r>
+    </w:p>
+    <w:p>
+      <w:pPr>
+        <w:contextualSpacing w:val="0"/>
+        <w:jc w:val="center"/>
+        <w:rPr>
+          <w:rFonts w:ascii="Times New Roman" w:cs="Times New Roman" w:eastAsia="Times New Roman" w:hAnsi="Times New Roman"/>
+          <w:b w:val="1"/>
+          <w:sz w:val="36"/>
+          <w:szCs w:val="36"/>
+        </w:rPr>
+      </w:pPr>
+      <w:r>
+        <w:rPr>
+          <w:rtl w:val="0"/>
+        </w:rPr>
+      </w:r>
+    </w:p>
+    <w:p>
+      <w:pPr>
+        <w:contextualSpacing w:val="0"/>
+        <w:jc w:val="center"/>
+        <w:rPr>
+          <w:rFonts w:ascii="Times New Roman" w:cs="Times New Roman" w:eastAsia="Times New Roman" w:hAnsi="Times New Roman"/>
+          <w:b w:val="1"/>
+          <w:sz w:val="36"/>
+          <w:szCs w:val="36"/>
+        </w:rPr>
+      </w:pPr>
+      <w:r>
+        <w:rPr>
+          <w:rtl w:val="0"/>
+        </w:rPr>
+      </w:r>
+    </w:p>
+    <w:p>
+      <w:pPr>
+        <w:contextualSpacing w:val="0"/>
+        <w:rPr>
+          <w:rFonts w:ascii="Times New Roman" w:cs="Times New Roman" w:eastAsia="Times New Roman" w:hAnsi="Times New Roman"/>
+          <w:sz w:val="24"/>
+          <w:szCs w:val="24"/>
+        </w:rPr>
+      </w:pPr>
+      <w:r>
+        <w:rPr>
+          <w:rFonts w:ascii="Times New Roman" w:cs="Times New Roman" w:eastAsia="Times New Roman" w:hAnsi="Times New Roman"/>
+          <w:b w:val="1"/>
+          <w:sz w:val="24"/>
+          <w:szCs w:val="24"/>
+          <w:rtl w:val="0"/>
+        </w:rPr>
+        <w:t xml:space="preserve">Introduction</w:t>
+      </w:r>
+      <w:r>
+        <w:rPr>
+          <w:rFonts w:ascii="Times New Roman" w:cs="Times New Roman" w:eastAsia="Times New Roman" w:hAnsi="Times New Roman"/>
+          <w:sz w:val="24"/>
+          <w:szCs w:val="24"/>
+          <w:rtl w:val="0"/>
+        </w:rPr>
+        <w:t xml:space="preserve">. . . . . . . . . . . . . . . . . . . . . . . . . . . . . . . . . . . . . . . . . . . . . . . . . . . . . . . . . . . . . . . . . . 1</w:t>
+      </w:r>
+    </w:p>
+    <w:p>
+      <w:pPr>
+        <w:contextualSpacing w:val="0"/>
+        <w:rPr>
+          <w:rFonts w:ascii="Times New Roman" w:cs="Times New Roman" w:eastAsia="Times New Roman" w:hAnsi="Times New Roman"/>
+          <w:sz w:val="24"/>
+          <w:szCs w:val="24"/>
+        </w:rPr>
+      </w:pPr>
+      <w:r>
+        <w:rPr>
+          <w:rtl w:val="0"/>
+        </w:rPr>
+      </w:r>
+    </w:p>
+    <w:p>
+      <w:pPr>
+        <w:contextualSpacing w:val="0"/>
+        <w:rPr>
+          <w:rFonts w:ascii="Times New Roman" w:cs="Times New Roman" w:eastAsia="Times New Roman" w:hAnsi="Times New Roman"/>
+          <w:sz w:val="24"/>
+          <w:szCs w:val="24"/>
+        </w:rPr>
+      </w:pPr>
+      <w:r>
+        <w:rPr>
+          <w:rFonts w:ascii="Times New Roman" w:cs="Times New Roman" w:eastAsia="Times New Roman" w:hAnsi="Times New Roman"/>
+          <w:b w:val="1"/>
+          <w:sz w:val="24"/>
+          <w:szCs w:val="24"/>
+          <w:rtl w:val="0"/>
+        </w:rPr>
+        <w:t xml:space="preserve">Purpose</w:t>
+      </w:r>
+      <w:r>
+        <w:rPr>
+          <w:rFonts w:ascii="Times New Roman" w:cs="Times New Roman" w:eastAsia="Times New Roman" w:hAnsi="Times New Roman"/>
+          <w:sz w:val="24"/>
+          <w:szCs w:val="24"/>
+          <w:rtl w:val="0"/>
+        </w:rPr>
+        <w:t xml:space="preserve">. . . . . . . . . . . . . . . . . . . . . . . . . . . . . . . . . . . . . . . . . . . . . . . . . . . . . . . . . . . . . . . . . . . . . . 1</w:t>
+      </w:r>
+    </w:p>
+    <w:p>
+      <w:pPr>
+        <w:contextualSpacing w:val="0"/>
+        <w:rPr>
+          <w:rFonts w:ascii="Times New Roman" w:cs="Times New Roman" w:eastAsia="Times New Roman" w:hAnsi="Times New Roman"/>
+          <w:sz w:val="24"/>
+          <w:szCs w:val="24"/>
+        </w:rPr>
+      </w:pPr>
+      <w:r>
+        <w:rPr>
+          <w:rtl w:val="0"/>
+        </w:rPr>
+      </w:r>
+    </w:p>
+    <w:p>
+      <w:pPr>
+        <w:contextualSpacing w:val="0"/>
+        <w:rPr>
+          <w:rFonts w:ascii="Times New Roman" w:cs="Times New Roman" w:eastAsia="Times New Roman" w:hAnsi="Times New Roman"/>
+          <w:sz w:val="24"/>
+          <w:szCs w:val="24"/>
+        </w:rPr>
+      </w:pPr>
+      <w:r>
+        <w:rPr>
+          <w:rFonts w:ascii="Times New Roman" w:cs="Times New Roman" w:eastAsia="Times New Roman" w:hAnsi="Times New Roman"/>
+          <w:b w:val="1"/>
+          <w:sz w:val="24"/>
+          <w:szCs w:val="24"/>
+          <w:rtl w:val="0"/>
+        </w:rPr>
+        <w:t xml:space="preserve">UML Diagram</w:t>
+      </w:r>
+      <w:r>
+        <w:rPr>
+          <w:rFonts w:ascii="Times New Roman" w:cs="Times New Roman" w:eastAsia="Times New Roman" w:hAnsi="Times New Roman"/>
+          <w:sz w:val="24"/>
+          <w:szCs w:val="24"/>
+          <w:rtl w:val="0"/>
+        </w:rPr>
+        <w:t xml:space="preserve">. . . . . . . . . . . . . . . . . . . . . . . . . . . . . . . . . . . . . . . . . . . . . . . . . . . . . . . . . . . . . . . . 2</w:t>
+      </w:r>
+    </w:p>
+    <w:p>
+      <w:pPr>
+        <w:contextualSpacing w:val="0"/>
+        <w:rPr>
+          <w:rFonts w:ascii="Times New Roman" w:cs="Times New Roman" w:eastAsia="Times New Roman" w:hAnsi="Times New Roman"/>
+          <w:sz w:val="24"/>
+          <w:szCs w:val="24"/>
+        </w:rPr>
+      </w:pPr>
+      <w:r>
+        <w:rPr>
+          <w:rtl w:val="0"/>
+        </w:rPr>
+      </w:r>
+    </w:p>
+    <w:p>
+      <w:pPr>
+        <w:contextualSpacing w:val="0"/>
+        <w:rPr>
+          <w:rFonts w:ascii="Times New Roman" w:cs="Times New Roman" w:eastAsia="Times New Roman" w:hAnsi="Times New Roman"/>
+          <w:sz w:val="24"/>
+          <w:szCs w:val="24"/>
+        </w:rPr>
+      </w:pPr>
+      <w:r>
+        <w:rPr>
+          <w:rFonts w:ascii="Times New Roman" w:cs="Times New Roman" w:eastAsia="Times New Roman" w:hAnsi="Times New Roman"/>
+          <w:b w:val="1"/>
+          <w:sz w:val="24"/>
+          <w:szCs w:val="24"/>
+          <w:rtl w:val="0"/>
+        </w:rPr>
+        <w:t xml:space="preserve">System Overview</w:t>
+      </w:r>
+      <w:r>
+        <w:rPr>
+          <w:rFonts w:ascii="Times New Roman" w:cs="Times New Roman" w:eastAsia="Times New Roman" w:hAnsi="Times New Roman"/>
+          <w:sz w:val="24"/>
+          <w:szCs w:val="24"/>
+          <w:rtl w:val="0"/>
+        </w:rPr>
+        <w:t xml:space="preserve">. . . . . . . . . . . . . . . . . . . . . . . . . . . . . . . . . . . . . . . . . . . . . . . . . . . . . . . . . . . . . . 3 </w:t>
+      </w:r>
+    </w:p>
+    <w:p>
+      <w:pPr>
+        <w:contextualSpacing w:val="0"/>
+        <w:rPr>
+          <w:rFonts w:ascii="Times New Roman" w:cs="Times New Roman" w:eastAsia="Times New Roman" w:hAnsi="Times New Roman"/>
+          <w:sz w:val="24"/>
+          <w:szCs w:val="24"/>
+        </w:rPr>
+      </w:pPr>
+      <w:r>
+        <w:rPr>
+          <w:rtl w:val="0"/>
+        </w:rPr>
+      </w:r>
+    </w:p>
+    <w:p>
+      <w:pPr>
+        <w:contextualSpacing w:val="0"/>
+        <w:rPr>
+          <w:rFonts w:ascii="Times New Roman" w:cs="Times New Roman" w:eastAsia="Times New Roman" w:hAnsi="Times New Roman"/>
+          <w:sz w:val="24"/>
+          <w:szCs w:val="24"/>
+        </w:rPr>
+      </w:pPr>
+      <w:r>
+        <w:rPr>
+          <w:rFonts w:ascii="Times New Roman" w:cs="Times New Roman" w:eastAsia="Times New Roman" w:hAnsi="Times New Roman"/>
+          <w:b w:val="1"/>
+          <w:sz w:val="24"/>
+          <w:szCs w:val="24"/>
+          <w:rtl w:val="0"/>
+        </w:rPr>
+        <w:t xml:space="preserve">Database Design</w:t>
+      </w:r>
+      <w:r>
+        <w:rPr>
+          <w:rFonts w:ascii="Times New Roman" w:cs="Times New Roman" w:eastAsia="Times New Roman" w:hAnsi="Times New Roman"/>
+          <w:sz w:val="24"/>
+          <w:szCs w:val="24"/>
+          <w:rtl w:val="0"/>
+        </w:rPr>
+        <w:t xml:space="preserve">. . . . . . . . . . . . . . . . . . . . . . . . . . . . . . . . . . . . . . . . . . . . . . . . . . . . . . . . . . . . . . .4</w:t>
+      </w:r>
+    </w:p>
+    <w:p>
+      <w:pPr>
+        <w:contextualSpacing w:val="0"/>
+        <w:rPr>
+          <w:rFonts w:ascii="Times New Roman" w:cs="Times New Roman" w:eastAsia="Times New Roman" w:hAnsi="Times New Roman"/>
+          <w:sz w:val="24"/>
+          <w:szCs w:val="24"/>
+        </w:rPr>
+      </w:pPr>
+      <w:r>
+        <w:rPr>
+          <w:rtl w:val="0"/>
+        </w:rPr>
+      </w:r>
+    </w:p>
+    <w:p>
+      <w:pPr>
+        <w:contextualSpacing w:val="0"/>
+        <w:rPr>
+          <w:rFonts w:ascii="Times New Roman" w:cs="Times New Roman" w:eastAsia="Times New Roman" w:hAnsi="Times New Roman"/>
+          <w:sz w:val="24"/>
+          <w:szCs w:val="24"/>
+        </w:rPr>
+      </w:pPr>
+      <w:r>
+        <w:rPr>
+          <w:rFonts w:ascii="Times New Roman" w:cs="Times New Roman" w:eastAsia="Times New Roman" w:hAnsi="Times New Roman"/>
+          <w:b w:val="1"/>
+          <w:sz w:val="24"/>
+          <w:szCs w:val="24"/>
+          <w:rtl w:val="0"/>
+        </w:rPr>
+        <w:t xml:space="preserve">System Security</w:t>
+      </w:r>
+      <w:r>
+        <w:rPr>
+          <w:rFonts w:ascii="Times New Roman" w:cs="Times New Roman" w:eastAsia="Times New Roman" w:hAnsi="Times New Roman"/>
+          <w:sz w:val="24"/>
+          <w:szCs w:val="24"/>
+          <w:rtl w:val="0"/>
+        </w:rPr>
+        <w:t xml:space="preserve">. . . . . . . . . . . . . . . . . . . . . . . . . . . . . . . . . . . . . . . . . . . . . . . . . . . . . . . . . . . . . . . 4</w:t>
+      </w:r>
+    </w:p>
+    <w:p>
+      <w:pPr>
+        <w:contextualSpacing w:val="0"/>
+        <w:rPr>
+          <w:rFonts w:ascii="Times New Roman" w:cs="Times New Roman" w:eastAsia="Times New Roman" w:hAnsi="Times New Roman"/>
+          <w:sz w:val="24"/>
+          <w:szCs w:val="24"/>
+        </w:rPr>
+      </w:pPr>
+      <w:r>
+        <w:rPr>
+          <w:rtl w:val="0"/>
+        </w:rPr>
+      </w:r>
+    </w:p>
+    <w:p>
+      <w:pPr>
+        <w:contextualSpacing w:val="0"/>
+        <w:rPr>
+          <w:rFonts w:ascii="Times New Roman" w:cs="Times New Roman" w:eastAsia="Times New Roman" w:hAnsi="Times New Roman"/>
+          <w:sz w:val="24"/>
+          <w:szCs w:val="24"/>
+        </w:rPr>
+      </w:pPr>
+      <w:r>
+        <w:rPr>
+          <w:rFonts w:ascii="Times New Roman" w:cs="Times New Roman" w:eastAsia="Times New Roman" w:hAnsi="Times New Roman"/>
+          <w:b w:val="1"/>
+          <w:sz w:val="24"/>
+          <w:szCs w:val="24"/>
+          <w:rtl w:val="0"/>
+        </w:rPr>
+        <w:t xml:space="preserve">System Requirements</w:t>
+      </w:r>
+      <w:r>
+        <w:rPr>
+          <w:rFonts w:ascii="Times New Roman" w:cs="Times New Roman" w:eastAsia="Times New Roman" w:hAnsi="Times New Roman"/>
+          <w:sz w:val="24"/>
+          <w:szCs w:val="24"/>
+          <w:rtl w:val="0"/>
+        </w:rPr>
+        <w:t xml:space="preserve">. . . . . . . . . . . . . . . . . . . . . . . . . . . . . . . . . . . . . . . . . . . . . . . . . . . . . . . . . . 4</w:t>
+      </w:r>
+    </w:p>
+    <w:p>
+      <w:pPr>
+        <w:contextualSpacing w:val="0"/>
+        <w:rPr>
+          <w:rFonts w:ascii="Times New Roman" w:cs="Times New Roman" w:eastAsia="Times New Roman" w:hAnsi="Times New Roman"/>
+          <w:sz w:val="24"/>
+          <w:szCs w:val="24"/>
+        </w:rPr>
+      </w:pPr>
+      <w:r>
+        <w:rPr>
+          <w:rtl w:val="0"/>
+        </w:rPr>
+      </w:r>
+    </w:p>
+    <w:p>
+      <w:pPr>
+        <w:contextualSpacing w:val="0"/>
+        <w:rPr>
+          <w:rFonts w:ascii="Times New Roman" w:cs="Times New Roman" w:eastAsia="Times New Roman" w:hAnsi="Times New Roman"/>
+          <w:sz w:val="24"/>
+          <w:szCs w:val="24"/>
+        </w:rPr>
+      </w:pPr>
+      <w:r>
+        <w:rPr>
+          <w:rFonts w:ascii="Times New Roman" w:cs="Times New Roman" w:eastAsia="Times New Roman" w:hAnsi="Times New Roman"/>
+          <w:b w:val="1"/>
+          <w:sz w:val="24"/>
+          <w:szCs w:val="24"/>
+          <w:rtl w:val="0"/>
+        </w:rPr>
+        <w:t xml:space="preserve">Roles and Responsibilities</w:t>
+      </w:r>
+      <w:r>
+        <w:rPr>
+          <w:rFonts w:ascii="Times New Roman" w:cs="Times New Roman" w:eastAsia="Times New Roman" w:hAnsi="Times New Roman"/>
+          <w:sz w:val="24"/>
+          <w:szCs w:val="24"/>
+          <w:rtl w:val="0"/>
+        </w:rPr>
+        <w:t xml:space="preserve">. . . . . . . . . . . . . . . . . . . . . . . . . . . . . . . . . . . . . . . . . . . . . . . . . . . . . . .5</w:t>
+      </w:r>
+    </w:p>
+    <w:p>
+      <w:pPr>
+        <w:contextualSpacing w:val="0"/>
+        <w:rPr>
+          <w:rFonts w:ascii="Times New Roman" w:cs="Times New Roman" w:eastAsia="Times New Roman" w:hAnsi="Times New Roman"/>
+          <w:sz w:val="24"/>
+          <w:szCs w:val="24"/>
+        </w:rPr>
+      </w:pPr>
+      <w:r>
+        <w:rPr>
+          <w:rtl w:val="0"/>
+        </w:rPr>
+      </w:r>
+    </w:p>
+    <w:p>
+      <w:pPr>
+        <w:contextualSpacing w:val="0"/>
+        <w:rPr>
+          <w:rFonts w:ascii="Times New Roman" w:cs="Times New Roman" w:eastAsia="Times New Roman" w:hAnsi="Times New Roman"/>
+          <w:sz w:val="24"/>
+          <w:szCs w:val="24"/>
+        </w:rPr>
+      </w:pPr>
+      <w:r>
+        <w:rPr>
+          <w:rFonts w:ascii="Times New Roman" w:cs="Times New Roman" w:eastAsia="Times New Roman" w:hAnsi="Times New Roman"/>
+          <w:b w:val="1"/>
+          <w:sz w:val="24"/>
+          <w:szCs w:val="24"/>
+          <w:rtl w:val="0"/>
+        </w:rPr>
+        <w:t xml:space="preserve">Project References</w:t>
+      </w:r>
+      <w:r>
+        <w:rPr>
+          <w:rFonts w:ascii="Times New Roman" w:cs="Times New Roman" w:eastAsia="Times New Roman" w:hAnsi="Times New Roman"/>
+          <w:sz w:val="24"/>
+          <w:szCs w:val="24"/>
+          <w:rtl w:val="0"/>
+        </w:rPr>
+        <w:t xml:space="preserve">. . . . . . . . . . . . . . . . . . . . . . . . . . . . . . . . . . . . . . . . . . . . . . . . . . . . . . . . . . . . . 5</w:t>
+      </w:r>
+    </w:p>
+    <w:p>
+      <w:pPr>
+        <w:contextualSpacing w:val="0"/>
+        <w:rPr>
+          <w:rFonts w:ascii="Times New Roman" w:cs="Times New Roman" w:eastAsia="Times New Roman" w:hAnsi="Times New Roman"/>
+          <w:sz w:val="24"/>
+          <w:szCs w:val="24"/>
+        </w:rPr>
+      </w:pPr>
+      <w:r>
+        <w:rPr>
+          <w:rtl w:val="0"/>
+        </w:rPr>
+      </w:r>
+    </w:p>
+    <w:p>
+      <w:pPr>
+        <w:contextualSpacing w:val="0"/>
+        <w:rPr>
+          <w:rFonts w:ascii="Times New Roman" w:cs="Times New Roman" w:eastAsia="Times New Roman" w:hAnsi="Times New Roman"/>
+          <w:sz w:val="24"/>
+          <w:szCs w:val="24"/>
+        </w:rPr>
+      </w:pPr>
+      <w:r>
+        <w:rPr>
+          <w:rFonts w:ascii="Times New Roman" w:cs="Times New Roman" w:eastAsia="Times New Roman" w:hAnsi="Times New Roman"/>
+          <w:b w:val="1"/>
+          <w:sz w:val="24"/>
+          <w:szCs w:val="24"/>
+          <w:rtl w:val="0"/>
+        </w:rPr>
+        <w:t xml:space="preserve">Git Repository</w:t>
+      </w:r>
+      <w:r>
+        <w:rPr>
+          <w:rFonts w:ascii="Times New Roman" w:cs="Times New Roman" w:eastAsia="Times New Roman" w:hAnsi="Times New Roman"/>
+          <w:sz w:val="24"/>
+          <w:szCs w:val="24"/>
+          <w:rtl w:val="0"/>
+        </w:rPr>
+        <w:t xml:space="preserve">. . . . . . . . . . . . . . . . . . . . . . . . . . . . . . . . . . . . . . . . . . . . . . . . . . . . . . . . . . . . . . . . 5</w:t>
+      </w:r>
+    </w:p>
+    <w:p>
+      <w:pPr>
+        <w:contextualSpacing w:val="0"/>
+        <w:rPr>
+          <w:rFonts w:ascii="Times New Roman" w:cs="Times New Roman" w:eastAsia="Times New Roman" w:hAnsi="Times New Roman"/>
+          <w:sz w:val="24"/>
+          <w:szCs w:val="24"/>
+        </w:rPr>
+      </w:pPr>
+      <w:r>
+        <w:rPr>
+          <w:rtl w:val="0"/>
+        </w:rPr>
+      </w:r>
+    </w:p>
+    <w:p>
+      <w:pPr>
+        <w:contextualSpacing w:val="0"/>
+        <w:jc w:val="center"/>
+        <w:rPr>
+          <w:rFonts w:ascii="Times New Roman" w:cs="Times New Roman" w:eastAsia="Times New Roman" w:hAnsi="Times New Roman"/>
+          <w:b w:val="1"/>
+          <w:sz w:val="36"/>
+          <w:szCs w:val="36"/>
+        </w:rPr>
+      </w:pPr>
+      <w:r>
+        <w:rPr>
+          <w:rtl w:val="0"/>
+        </w:rPr>
+      </w:r>
+    </w:p>
+    <w:p>
+      <w:pPr>
+        <w:contextualSpacing w:val="0"/>
+        <w:jc w:val="center"/>
+        <w:rPr>
+          <w:rFonts w:ascii="Times New Roman" w:cs="Times New Roman" w:eastAsia="Times New Roman" w:hAnsi="Times New Roman"/>
+          <w:b w:val="1"/>
+          <w:sz w:val="36"/>
+          <w:szCs w:val="36"/>
+        </w:rPr>
+      </w:pPr>
+      <w:r>
+        <w:rPr>
+          <w:rtl w:val="0"/>
+        </w:rPr>
+      </w:r>
+    </w:p>
+    <w:p>
+      <w:pPr>
+        <w:contextualSpacing w:val="0"/>
+        <w:jc w:val="center"/>
+        <w:rPr>
+          <w:rFonts w:ascii="Times New Roman" w:cs="Times New Roman" w:eastAsia="Times New Roman" w:hAnsi="Times New Roman"/>
+          <w:b w:val="1"/>
+          <w:sz w:val="36"/>
+          <w:szCs w:val="36"/>
+        </w:rPr>
+      </w:pPr>
+      <w:r>
+        <w:rPr>
+          <w:rtl w:val="0"/>
+        </w:rPr>
+      </w:r>
+    </w:p>
+    <w:p>
+      <w:pPr>
+        <w:contextualSpacing w:val="0"/>
+        <w:jc w:val="center"/>
+        <w:rPr>
+          <w:rFonts w:ascii="Times New Roman" w:cs="Times New Roman" w:eastAsia="Times New Roman" w:hAnsi="Times New Roman"/>
+          <w:b w:val="1"/>
+          <w:sz w:val="36"/>
+          <w:szCs w:val="36"/>
+        </w:rPr>
+      </w:pPr>
+      <w:r>
+        <w:rPr>
+          <w:rtl w:val="0"/>
+        </w:rPr>
+      </w:r>
+    </w:p>
+    <w:p>
+      <w:pPr>
+        <w:contextualSpacing w:val="0"/>
+        <w:jc w:val="center"/>
+        <w:rPr>
+          <w:rFonts w:ascii="Times New Roman" w:cs="Times New Roman" w:eastAsia="Times New Roman" w:hAnsi="Times New Roman"/>
+          <w:b w:val="1"/>
+          <w:sz w:val="36"/>
+          <w:szCs w:val="36"/>
+        </w:rPr>
+      </w:pPr>
+      <w:r>
+        <w:rPr>
+          <w:rtl w:val="0"/>
+        </w:rPr>
+      </w:r>
+    </w:p>
+    <w:p>
+      <w:pPr>
+        <w:contextualSpacing w:val="0"/>
+        <w:jc w:val="center"/>
+        <w:rPr>
+          <w:rFonts w:ascii="Times New Roman" w:cs="Times New Roman" w:eastAsia="Times New Roman" w:hAnsi="Times New Roman"/>
+          <w:b w:val="1"/>
+          <w:sz w:val="36"/>
+          <w:szCs w:val="36"/>
+        </w:rPr>
+      </w:pPr>
+      <w:r>
+        <w:rPr>
+          <w:rtl w:val="0"/>
+        </w:rPr>
+      </w:r>
+    </w:p>
+    <w:p>
+      <w:pPr>
+        <w:contextualSpacing w:val="0"/>
+        <w:jc w:val="center"/>
+        <w:rPr>
+          <w:rFonts w:ascii="Times New Roman" w:cs="Times New Roman" w:eastAsia="Times New Roman" w:hAnsi="Times New Roman"/>
+          <w:b w:val="1"/>
+          <w:sz w:val="36"/>
+          <w:szCs w:val="36"/>
+        </w:rPr>
+      </w:pPr>
+      <w:r>
+        <w:rPr>
+          <w:rtl w:val="0"/>
+        </w:rPr>
+      </w:r>
+    </w:p>
+    <w:p>
+      <w:pPr>
+        <w:contextualSpacing w:val="0"/>
+        <w:jc w:val="left"/>
+        <w:rPr>
+          <w:rFonts w:ascii="Times New Roman" w:cs="Times New Roman" w:eastAsia="Times New Roman" w:hAnsi="Times New Roman"/>
+          <w:b w:val="1"/>
+          <w:sz w:val="36"/>
+          <w:szCs w:val="36"/>
+        </w:rPr>
+      </w:pPr>
+      <w:r>
+        <w:rPr>
+          <w:rtl w:val="0"/>
+        </w:rPr>
+      </w:r>
+    </w:p>
+    <w:p>
+      <w:pPr>
+        <w:contextualSpacing w:val="0"/>
+        <w:jc w:val="left"/>
+        <w:rPr>
+          <w:rFonts w:ascii="Times New Roman" w:cs="Times New Roman" w:eastAsia="Times New Roman" w:hAnsi="Times New Roman"/>
+          <w:b w:val="1"/>
+          <w:sz w:val="36"/>
+          <w:szCs w:val="36"/>
         </w:rPr>
       </w:pPr>
       <w:r>

</xml_diff>